<commit_message>
Code working from git repository now.
</commit_message>
<xml_diff>
--- a/D10126532_ProgrammingForBigDataSasAssignment_ApproachDescription.docx
+++ b/D10126532_ProgrammingForBigDataSasAssignment_ApproachDescription.docx
@@ -83,8 +83,16 @@
               <w:rPr>
                 <w:lang w:val="en-IE"/>
               </w:rPr>
-              <w:t>John Warde</w:t>
+              <w:t xml:space="preserve">John </w:t>
             </w:r>
+            <w:proofErr w:type="spellStart"/>
+            <w:r>
+              <w:rPr>
+                <w:lang w:val="en-IE"/>
+              </w:rPr>
+              <w:t>Warde</w:t>
+            </w:r>
+            <w:proofErr w:type="spellEnd"/>
           </w:p>
         </w:tc>
       </w:tr>
@@ -162,86 +170,31 @@
         <w:rPr>
           <w:lang w:val="en-IE"/>
         </w:rPr>
-        <w:t>At the start I used Powershell to create smaller versions of all the file s to reduce the run time</w:t>
-      </w:r>
-      <w:r>
-        <w:rPr>
-          <w:lang w:val="en-IE"/>
-        </w:rPr>
-        <w:t>s</w:t>
-      </w:r>
-      <w:r>
-        <w:rPr>
-          <w:lang w:val="en-IE"/>
-        </w:rPr>
-        <w:t xml:space="preserve"> in the early stages</w:t>
-      </w:r>
-      <w:r>
-        <w:rPr>
-          <w:lang w:val="en-IE"/>
-        </w:rPr>
-        <w:t xml:space="preserve"> of getting  the data, in the correct format, into the SAS system:</w:t>
-      </w:r>
-      <w:r>
-        <w:rPr>
-          <w:lang w:val="en-IE"/>
-        </w:rPr>
-        <w:t xml:space="preserve"> </w:t>
-      </w:r>
-      <w:r>
-        <w:rPr>
-          <w:lang w:val="en-IE"/>
-        </w:rPr>
-        <w:br/>
-      </w:r>
-      <w:r>
-        <w:rPr>
-          <w:lang w:val="en-IE"/>
-        </w:rPr>
-        <w:br/>
-      </w:r>
-      <w:r>
-        <w:rPr>
-          <w:lang w:val="en-IE"/>
-        </w:rPr>
-        <w:t>Get-Content -TotalCount 40 bills.csv | Out-File bills-small.csv</w:t>
-      </w:r>
-      <w:r>
-        <w:rPr>
-          <w:lang w:val="en-IE"/>
-        </w:rPr>
-        <w:br/>
-      </w:r>
-      <w:r>
-        <w:rPr>
-          <w:lang w:val="en-IE"/>
-        </w:rPr>
-        <w:t>Get-Content -TotalCount 40 calls.csv | Out-File calls-small.csv</w:t>
-      </w:r>
-      <w:r>
-        <w:rPr>
-          <w:lang w:val="en-IE"/>
-        </w:rPr>
-        <w:br/>
-      </w:r>
-      <w:r>
-        <w:rPr>
-          <w:lang w:val="en-IE"/>
-        </w:rPr>
-        <w:t>Get-Content -TotalCount 40 callSummaries.csv | Out-File callSummaries-small.csv</w:t>
-      </w:r>
-      <w:r>
-        <w:rPr>
-          <w:lang w:val="en-IE"/>
-        </w:rPr>
-        <w:br/>
-      </w:r>
-      <w:r>
-        <w:rPr>
-          <w:lang w:val="en-IE"/>
-        </w:rPr>
-        <w:t>Get-Content -TotalCount 40 demographics.csv | Out-File demographics-small.csv</w:t>
-      </w:r>
+        <w:t xml:space="preserve">Used </w:t>
+      </w:r>
+      <w:proofErr w:type="spellStart"/>
+      <w:r>
+        <w:rPr>
+          <w:lang w:val="en-IE"/>
+        </w:rPr>
+        <w:t>github</w:t>
+      </w:r>
+      <w:proofErr w:type="spellEnd"/>
+      <w:r>
+        <w:rPr>
+          <w:lang w:val="en-IE"/>
+        </w:rPr>
+        <w:t xml:space="preserve">  for Source Code Management </w:t>
+      </w:r>
+      <w:hyperlink r:id="rId5" w:history="1">
+        <w:r>
+          <w:rPr>
+            <w:rStyle w:val="Hyperlink"/>
+            <w:lang w:val="en-IE"/>
+          </w:rPr>
+          <w:t>https://github.com/johnwarde/sasassignment</w:t>
+        </w:r>
+      </w:hyperlink>
       <w:r>
         <w:rPr>
           <w:lang w:val="en-IE"/>
@@ -264,6 +217,178 @@
         <w:rPr>
           <w:lang w:val="en-IE"/>
         </w:rPr>
+        <w:t xml:space="preserve">At the start I used </w:t>
+      </w:r>
+      <w:proofErr w:type="spellStart"/>
+      <w:r>
+        <w:rPr>
+          <w:lang w:val="en-IE"/>
+        </w:rPr>
+        <w:t>Powershell</w:t>
+      </w:r>
+      <w:proofErr w:type="spellEnd"/>
+      <w:r>
+        <w:rPr>
+          <w:lang w:val="en-IE"/>
+        </w:rPr>
+        <w:t xml:space="preserve"> to create smaller versions of all the file s to reduce the run time</w:t>
+      </w:r>
+      <w:r>
+        <w:rPr>
+          <w:lang w:val="en-IE"/>
+        </w:rPr>
+        <w:t>s</w:t>
+      </w:r>
+      <w:r>
+        <w:rPr>
+          <w:lang w:val="en-IE"/>
+        </w:rPr>
+        <w:t xml:space="preserve"> in the early stages</w:t>
+      </w:r>
+      <w:r>
+        <w:rPr>
+          <w:lang w:val="en-IE"/>
+        </w:rPr>
+        <w:t xml:space="preserve"> of getting  the data, in the correct format, into the SAS system:</w:t>
+      </w:r>
+      <w:r>
+        <w:rPr>
+          <w:lang w:val="en-IE"/>
+        </w:rPr>
+        <w:t xml:space="preserve"> </w:t>
+      </w:r>
+      <w:r>
+        <w:rPr>
+          <w:lang w:val="en-IE"/>
+        </w:rPr>
+        <w:br/>
+      </w:r>
+      <w:r>
+        <w:rPr>
+          <w:lang w:val="en-IE"/>
+        </w:rPr>
+        <w:br/>
+      </w:r>
+      <w:r>
+        <w:rPr>
+          <w:lang w:val="en-IE"/>
+        </w:rPr>
+        <w:t>Get-Content -</w:t>
+      </w:r>
+      <w:proofErr w:type="spellStart"/>
+      <w:r>
+        <w:rPr>
+          <w:lang w:val="en-IE"/>
+        </w:rPr>
+        <w:t>TotalCount</w:t>
+      </w:r>
+      <w:proofErr w:type="spellEnd"/>
+      <w:r>
+        <w:rPr>
+          <w:lang w:val="en-IE"/>
+        </w:rPr>
+        <w:t xml:space="preserve"> 40 bills.csv | Out-File bills-small.csv</w:t>
+      </w:r>
+      <w:r>
+        <w:rPr>
+          <w:lang w:val="en-IE"/>
+        </w:rPr>
+        <w:br/>
+      </w:r>
+      <w:r>
+        <w:rPr>
+          <w:lang w:val="en-IE"/>
+        </w:rPr>
+        <w:t>Get-Content -</w:t>
+      </w:r>
+      <w:proofErr w:type="spellStart"/>
+      <w:r>
+        <w:rPr>
+          <w:lang w:val="en-IE"/>
+        </w:rPr>
+        <w:t>TotalCount</w:t>
+      </w:r>
+      <w:proofErr w:type="spellEnd"/>
+      <w:r>
+        <w:rPr>
+          <w:lang w:val="en-IE"/>
+        </w:rPr>
+        <w:t xml:space="preserve"> 40 calls.csv | Out-File calls-small.csv</w:t>
+      </w:r>
+      <w:r>
+        <w:rPr>
+          <w:lang w:val="en-IE"/>
+        </w:rPr>
+        <w:br/>
+      </w:r>
+      <w:r>
+        <w:rPr>
+          <w:lang w:val="en-IE"/>
+        </w:rPr>
+        <w:t>Get-Content -</w:t>
+      </w:r>
+      <w:proofErr w:type="spellStart"/>
+      <w:r>
+        <w:rPr>
+          <w:lang w:val="en-IE"/>
+        </w:rPr>
+        <w:t>TotalCount</w:t>
+      </w:r>
+      <w:proofErr w:type="spellEnd"/>
+      <w:r>
+        <w:rPr>
+          <w:lang w:val="en-IE"/>
+        </w:rPr>
+        <w:t xml:space="preserve"> 40 callSummaries.csv | Out-File callSummaries-small.csv</w:t>
+      </w:r>
+      <w:r>
+        <w:rPr>
+          <w:lang w:val="en-IE"/>
+        </w:rPr>
+        <w:br/>
+      </w:r>
+      <w:r>
+        <w:rPr>
+          <w:lang w:val="en-IE"/>
+        </w:rPr>
+        <w:t>Get-Content -</w:t>
+      </w:r>
+      <w:proofErr w:type="spellStart"/>
+      <w:r>
+        <w:rPr>
+          <w:lang w:val="en-IE"/>
+        </w:rPr>
+        <w:t>TotalCount</w:t>
+      </w:r>
+      <w:proofErr w:type="spellEnd"/>
+      <w:r>
+        <w:rPr>
+          <w:lang w:val="en-IE"/>
+        </w:rPr>
+        <w:t xml:space="preserve"> 40 demographics.csv | Out-File demographics-small.csv</w:t>
+      </w:r>
+      <w:r>
+        <w:rPr>
+          <w:lang w:val="en-IE"/>
+        </w:rPr>
+        <w:br/>
+      </w:r>
+    </w:p>
+    <w:p>
+      <w:pPr>
+        <w:pStyle w:val="ListParagraph"/>
+        <w:numPr>
+          <w:ilvl w:val="0"/>
+          <w:numId w:val="1"/>
+        </w:numPr>
+        <w:rPr>
+          <w:lang w:val="en-IE"/>
+        </w:rPr>
+      </w:pPr>
+      <w:r>
+        <w:rPr>
+          <w:lang w:val="en-IE"/>
+        </w:rPr>
         <w:t>Used this resource for formats</w:t>
       </w:r>
       <w:r>
@@ -272,7 +397,7 @@
         </w:rPr>
         <w:br/>
       </w:r>
-      <w:hyperlink r:id="rId5" w:history="1">
+      <w:hyperlink r:id="rId6" w:anchor="a001263753.htm" w:history="1">
         <w:r>
           <w:rPr>
             <w:rStyle w:val="Hyperlink"/>
@@ -563,6 +688,7 @@
   <w:style w:type="paragraph" w:default="1" w:styleId="Normal">
     <w:name w:val="Normal"/>
     <w:qFormat/>
+    <w:rsid w:val="0078390D"/>
   </w:style>
   <w:style w:type="character" w:default="1" w:styleId="DefaultParagraphFont">
     <w:name w:val="Default Paragraph Font"/>

</xml_diff>

<commit_message>
Got calls.csv data set importing
</commit_message>
<xml_diff>
--- a/D10126532_ProgrammingForBigDataSasAssignment_ApproachDescription.docx
+++ b/D10126532_ProgrammingForBigDataSasAssignment_ApproachDescription.docx
@@ -83,16 +83,8 @@
               <w:rPr>
                 <w:lang w:val="en-IE"/>
               </w:rPr>
-              <w:t xml:space="preserve">John </w:t>
+              <w:t>John Warde</w:t>
             </w:r>
-            <w:proofErr w:type="spellStart"/>
-            <w:r>
-              <w:rPr>
-                <w:lang w:val="en-IE"/>
-              </w:rPr>
-              <w:t>Warde</w:t>
-            </w:r>
-            <w:proofErr w:type="spellEnd"/>
           </w:p>
         </w:tc>
       </w:tr>
@@ -170,21 +162,7 @@
         <w:rPr>
           <w:lang w:val="en-IE"/>
         </w:rPr>
-        <w:t xml:space="preserve">Used </w:t>
-      </w:r>
-      <w:proofErr w:type="spellStart"/>
-      <w:r>
-        <w:rPr>
-          <w:lang w:val="en-IE"/>
-        </w:rPr>
-        <w:t>github</w:t>
-      </w:r>
-      <w:proofErr w:type="spellEnd"/>
-      <w:r>
-        <w:rPr>
-          <w:lang w:val="en-IE"/>
-        </w:rPr>
-        <w:t xml:space="preserve">  for Source Code Management </w:t>
+        <w:t xml:space="preserve">Used github  for Source Code Management </w:t>
       </w:r>
       <w:hyperlink r:id="rId5" w:history="1">
         <w:r>
@@ -196,6 +174,10 @@
         </w:r>
       </w:hyperlink>
       <w:r>
+        <w:br/>
+        <w:t>git push origin master</w:t>
+      </w:r>
+      <w:r>
         <w:rPr>
           <w:lang w:val="en-IE"/>
         </w:rPr>
@@ -217,21 +199,7 @@
         <w:rPr>
           <w:lang w:val="en-IE"/>
         </w:rPr>
-        <w:t xml:space="preserve">At the start I used </w:t>
-      </w:r>
-      <w:proofErr w:type="spellStart"/>
-      <w:r>
-        <w:rPr>
-          <w:lang w:val="en-IE"/>
-        </w:rPr>
-        <w:t>Powershell</w:t>
-      </w:r>
-      <w:proofErr w:type="spellEnd"/>
-      <w:r>
-        <w:rPr>
-          <w:lang w:val="en-IE"/>
-        </w:rPr>
-        <w:t xml:space="preserve"> to create smaller versions of all the file s to reduce the run time</w:t>
+        <w:t>At the start I used Powershell to create smaller versions of all the file s to reduce the run time</w:t>
       </w:r>
       <w:r>
         <w:rPr>
@@ -273,21 +241,7 @@
         <w:rPr>
           <w:lang w:val="en-IE"/>
         </w:rPr>
-        <w:t>Get-Content -</w:t>
-      </w:r>
-      <w:proofErr w:type="spellStart"/>
-      <w:r>
-        <w:rPr>
-          <w:lang w:val="en-IE"/>
-        </w:rPr>
-        <w:t>TotalCount</w:t>
-      </w:r>
-      <w:proofErr w:type="spellEnd"/>
-      <w:r>
-        <w:rPr>
-          <w:lang w:val="en-IE"/>
-        </w:rPr>
-        <w:t xml:space="preserve"> 40 bills.csv | Out-File bills-small.csv</w:t>
+        <w:t>Get-Content -TotalCount 40 bills.csv | Out-File bills-small.csv</w:t>
       </w:r>
       <w:r>
         <w:rPr>
@@ -299,21 +253,7 @@
         <w:rPr>
           <w:lang w:val="en-IE"/>
         </w:rPr>
-        <w:t>Get-Content -</w:t>
-      </w:r>
-      <w:proofErr w:type="spellStart"/>
-      <w:r>
-        <w:rPr>
-          <w:lang w:val="en-IE"/>
-        </w:rPr>
-        <w:t>TotalCount</w:t>
-      </w:r>
-      <w:proofErr w:type="spellEnd"/>
-      <w:r>
-        <w:rPr>
-          <w:lang w:val="en-IE"/>
-        </w:rPr>
-        <w:t xml:space="preserve"> 40 calls.csv | Out-File calls-small.csv</w:t>
+        <w:t>Get-Content -TotalCount 40 calls.csv | Out-File calls-small.csv</w:t>
       </w:r>
       <w:r>
         <w:rPr>
@@ -325,21 +265,7 @@
         <w:rPr>
           <w:lang w:val="en-IE"/>
         </w:rPr>
-        <w:t>Get-Content -</w:t>
-      </w:r>
-      <w:proofErr w:type="spellStart"/>
-      <w:r>
-        <w:rPr>
-          <w:lang w:val="en-IE"/>
-        </w:rPr>
-        <w:t>TotalCount</w:t>
-      </w:r>
-      <w:proofErr w:type="spellEnd"/>
-      <w:r>
-        <w:rPr>
-          <w:lang w:val="en-IE"/>
-        </w:rPr>
-        <w:t xml:space="preserve"> 40 callSummaries.csv | Out-File callSummaries-small.csv</w:t>
+        <w:t>Get-Content -TotalCount 40 callSummaries.csv | Out-File callSummaries-small.csv</w:t>
       </w:r>
       <w:r>
         <w:rPr>
@@ -351,21 +277,7 @@
         <w:rPr>
           <w:lang w:val="en-IE"/>
         </w:rPr>
-        <w:t>Get-Content -</w:t>
-      </w:r>
-      <w:proofErr w:type="spellStart"/>
-      <w:r>
-        <w:rPr>
-          <w:lang w:val="en-IE"/>
-        </w:rPr>
-        <w:t>TotalCount</w:t>
-      </w:r>
-      <w:proofErr w:type="spellEnd"/>
-      <w:r>
-        <w:rPr>
-          <w:lang w:val="en-IE"/>
-        </w:rPr>
-        <w:t xml:space="preserve"> 40 demographics.csv | Out-File demographics-small.csv</w:t>
+        <w:t>Get-Content -TotalCount 40 demographics.csv | Out-File demographics-small.csv</w:t>
       </w:r>
       <w:r>
         <w:rPr>
@@ -766,6 +678,18 @@
       <w:u w:val="single"/>
     </w:rPr>
   </w:style>
+  <w:style w:type="character" w:styleId="FollowedHyperlink">
+    <w:name w:val="FollowedHyperlink"/>
+    <w:basedOn w:val="DefaultParagraphFont"/>
+    <w:uiPriority w:val="99"/>
+    <w:semiHidden/>
+    <w:unhideWhenUsed/>
+    <w:rsid w:val="00517568"/>
+    <w:rPr>
+      <w:color w:val="800080" w:themeColor="followedHyperlink"/>
+      <w:u w:val="single"/>
+    </w:rPr>
+  </w:style>
 </w:styles>
 </file>
 

</xml_diff>

<commit_message>
Fixed up tabs with spaces
</commit_message>
<xml_diff>
--- a/D10126532_ProgrammingForBigDataSasAssignment_ApproachDescription.docx
+++ b/D10126532_ProgrammingForBigDataSasAssignment_ApproachDescription.docx
@@ -83,8 +83,16 @@
               <w:rPr>
                 <w:lang w:val="en-IE"/>
               </w:rPr>
-              <w:t>John Warde</w:t>
+              <w:t xml:space="preserve">John </w:t>
             </w:r>
+            <w:proofErr w:type="spellStart"/>
+            <w:r>
+              <w:rPr>
+                <w:lang w:val="en-IE"/>
+              </w:rPr>
+              <w:t>Warde</w:t>
+            </w:r>
+            <w:proofErr w:type="spellEnd"/>
           </w:p>
         </w:tc>
       </w:tr>
@@ -162,7 +170,21 @@
         <w:rPr>
           <w:lang w:val="en-IE"/>
         </w:rPr>
-        <w:t xml:space="preserve">Used github  for Source Code Management </w:t>
+        <w:t xml:space="preserve">Used </w:t>
+      </w:r>
+      <w:proofErr w:type="spellStart"/>
+      <w:r>
+        <w:rPr>
+          <w:lang w:val="en-IE"/>
+        </w:rPr>
+        <w:t>github</w:t>
+      </w:r>
+      <w:proofErr w:type="spellEnd"/>
+      <w:r>
+        <w:rPr>
+          <w:lang w:val="en-IE"/>
+        </w:rPr>
+        <w:t xml:space="preserve">  for Source Code Management </w:t>
       </w:r>
       <w:hyperlink r:id="rId5" w:history="1">
         <w:r>
@@ -175,7 +197,60 @@
       </w:hyperlink>
       <w:r>
         <w:br/>
-        <w:t>git push origin master</w:t>
+      </w:r>
+      <w:proofErr w:type="spellStart"/>
+      <w:r>
+        <w:t>git</w:t>
+      </w:r>
+      <w:proofErr w:type="spellEnd"/>
+      <w:r>
+        <w:t xml:space="preserve"> </w:t>
+      </w:r>
+      <w:proofErr w:type="spellStart"/>
+      <w:r>
+        <w:t>config</w:t>
+      </w:r>
+      <w:proofErr w:type="spellEnd"/>
+      <w:r>
+        <w:t xml:space="preserve"> --global user.name "John </w:t>
+      </w:r>
+      <w:proofErr w:type="spellStart"/>
+      <w:r>
+        <w:t>Warde</w:t>
+      </w:r>
+      <w:proofErr w:type="spellEnd"/>
+      <w:r>
+        <w:t>"</w:t>
+      </w:r>
+      <w:r>
+        <w:br/>
+      </w:r>
+      <w:proofErr w:type="spellStart"/>
+      <w:r>
+        <w:t>git</w:t>
+      </w:r>
+      <w:proofErr w:type="spellEnd"/>
+      <w:r>
+        <w:t xml:space="preserve"> </w:t>
+      </w:r>
+      <w:proofErr w:type="spellStart"/>
+      <w:r>
+        <w:t>config</w:t>
+      </w:r>
+      <w:proofErr w:type="spellEnd"/>
+      <w:r>
+        <w:t xml:space="preserve"> --global john.warde@gmail.com</w:t>
+      </w:r>
+      <w:r>
+        <w:br/>
+      </w:r>
+      <w:proofErr w:type="spellStart"/>
+      <w:r>
+        <w:t>git</w:t>
+      </w:r>
+      <w:proofErr w:type="spellEnd"/>
+      <w:r>
+        <w:t xml:space="preserve"> push origin master</w:t>
       </w:r>
       <w:r>
         <w:rPr>
@@ -199,7 +274,21 @@
         <w:rPr>
           <w:lang w:val="en-IE"/>
         </w:rPr>
-        <w:t>At the start I used Powershell to create smaller versions of all the file s to reduce the run time</w:t>
+        <w:t xml:space="preserve">At the start I used </w:t>
+      </w:r>
+      <w:proofErr w:type="spellStart"/>
+      <w:r>
+        <w:rPr>
+          <w:lang w:val="en-IE"/>
+        </w:rPr>
+        <w:t>Powershell</w:t>
+      </w:r>
+      <w:proofErr w:type="spellEnd"/>
+      <w:r>
+        <w:rPr>
+          <w:lang w:val="en-IE"/>
+        </w:rPr>
+        <w:t xml:space="preserve"> to create smaller versions of all the file s to reduce the run time</w:t>
       </w:r>
       <w:r>
         <w:rPr>
@@ -241,7 +330,21 @@
         <w:rPr>
           <w:lang w:val="en-IE"/>
         </w:rPr>
-        <w:t>Get-Content -TotalCount 40 bills.csv | Out-File bills-small.csv</w:t>
+        <w:t>Get-Content -</w:t>
+      </w:r>
+      <w:proofErr w:type="spellStart"/>
+      <w:r>
+        <w:rPr>
+          <w:lang w:val="en-IE"/>
+        </w:rPr>
+        <w:t>TotalCount</w:t>
+      </w:r>
+      <w:proofErr w:type="spellEnd"/>
+      <w:r>
+        <w:rPr>
+          <w:lang w:val="en-IE"/>
+        </w:rPr>
+        <w:t xml:space="preserve"> 40 bills.csv | Out-File bills-small.csv</w:t>
       </w:r>
       <w:r>
         <w:rPr>
@@ -253,7 +356,21 @@
         <w:rPr>
           <w:lang w:val="en-IE"/>
         </w:rPr>
-        <w:t>Get-Content -TotalCount 40 calls.csv | Out-File calls-small.csv</w:t>
+        <w:t>Get-Content -</w:t>
+      </w:r>
+      <w:proofErr w:type="spellStart"/>
+      <w:r>
+        <w:rPr>
+          <w:lang w:val="en-IE"/>
+        </w:rPr>
+        <w:t>TotalCount</w:t>
+      </w:r>
+      <w:proofErr w:type="spellEnd"/>
+      <w:r>
+        <w:rPr>
+          <w:lang w:val="en-IE"/>
+        </w:rPr>
+        <w:t xml:space="preserve"> 40 calls.csv | Out-File calls-small.csv</w:t>
       </w:r>
       <w:r>
         <w:rPr>
@@ -265,7 +382,21 @@
         <w:rPr>
           <w:lang w:val="en-IE"/>
         </w:rPr>
-        <w:t>Get-Content -TotalCount 40 callSummaries.csv | Out-File callSummaries-small.csv</w:t>
+        <w:t>Get-Content -</w:t>
+      </w:r>
+      <w:proofErr w:type="spellStart"/>
+      <w:r>
+        <w:rPr>
+          <w:lang w:val="en-IE"/>
+        </w:rPr>
+        <w:t>TotalCount</w:t>
+      </w:r>
+      <w:proofErr w:type="spellEnd"/>
+      <w:r>
+        <w:rPr>
+          <w:lang w:val="en-IE"/>
+        </w:rPr>
+        <w:t xml:space="preserve"> 40 callSummaries.csv | Out-File callSummaries-small.csv</w:t>
       </w:r>
       <w:r>
         <w:rPr>
@@ -277,7 +408,21 @@
         <w:rPr>
           <w:lang w:val="en-IE"/>
         </w:rPr>
-        <w:t>Get-Content -TotalCount 40 demographics.csv | Out-File demographics-small.csv</w:t>
+        <w:t>Get-Content -</w:t>
+      </w:r>
+      <w:proofErr w:type="spellStart"/>
+      <w:r>
+        <w:rPr>
+          <w:lang w:val="en-IE"/>
+        </w:rPr>
+        <w:t>TotalCount</w:t>
+      </w:r>
+      <w:proofErr w:type="spellEnd"/>
+      <w:r>
+        <w:rPr>
+          <w:lang w:val="en-IE"/>
+        </w:rPr>
+        <w:t xml:space="preserve"> 40 demographics.csv | Out-File demographics-small.csv</w:t>
       </w:r>
       <w:r>
         <w:rPr>

</xml_diff>

<commit_message>
Add code for callSummaries aggregate calculations; fixed error on division by zero for revenueChange
</commit_message>
<xml_diff>
--- a/D10126532_ProgrammingForBigDataSasAssignment_ApproachDescription.docx
+++ b/D10126532_ProgrammingForBigDataSasAssignment_ApproachDescription.docx
@@ -152,7 +152,25 @@
         <w:rPr>
           <w:lang w:val="en-IE"/>
         </w:rPr>
-        <w:t>Below is a description/notes on the approaches I took in the execution of this assignment.</w:t>
+        <w:t>Below are</w:t>
+      </w:r>
+      <w:r>
+        <w:rPr>
+          <w:lang w:val="en-IE"/>
+        </w:rPr>
+        <w:t xml:space="preserve"> </w:t>
+      </w:r>
+      <w:r>
+        <w:rPr>
+          <w:lang w:val="en-IE"/>
+        </w:rPr>
+        <w:t>descriptions</w:t>
+      </w:r>
+      <w:r>
+        <w:rPr>
+          <w:lang w:val="en-IE"/>
+        </w:rPr>
+        <w:t>/notes on the approaches I took in the execution of this assignment.</w:t>
       </w:r>
     </w:p>
     <w:p>
@@ -446,23 +464,8 @@
         <w:rPr>
           <w:lang w:val="en-IE"/>
         </w:rPr>
-        <w:t>Used this resource for formats</w:t>
-      </w:r>
-      <w:r>
-        <w:rPr>
-          <w:lang w:val="en-IE"/>
-        </w:rPr>
-        <w:br/>
-      </w:r>
-      <w:hyperlink r:id="rId6" w:anchor="a001263753.htm" w:history="1">
-        <w:r>
-          <w:rPr>
-            <w:rStyle w:val="Hyperlink"/>
-            <w:lang w:val="en-IE"/>
-          </w:rPr>
-          <w:t>http://support.sas.com/documentation/cdl/en/lrdict/64316/HTML/default/viewer.htm#a001263753.htm</w:t>
-        </w:r>
-      </w:hyperlink>
+        <w:t>For all arithmetic division calculation a test was done to check that the divisor was non-zero.</w:t>
+      </w:r>
       <w:r>
         <w:rPr>
           <w:lang w:val="en-IE"/>

</xml_diff>

<commit_message>
Added more documentation; Added replace and compress options to all proc import statements; Fixed up true/false values
</commit_message>
<xml_diff>
--- a/D10126532_ProgrammingForBigDataSasAssignment_ApproachDescription.docx
+++ b/D10126532_ProgrammingForBigDataSasAssignment_ApproachDescription.docx
@@ -83,16 +83,8 @@
               <w:rPr>
                 <w:lang w:val="en-IE"/>
               </w:rPr>
-              <w:t xml:space="preserve">John </w:t>
+              <w:t>John Warde</w:t>
             </w:r>
-            <w:proofErr w:type="spellStart"/>
-            <w:r>
-              <w:rPr>
-                <w:lang w:val="en-IE"/>
-              </w:rPr>
-              <w:t>Warde</w:t>
-            </w:r>
-            <w:proofErr w:type="spellEnd"/>
           </w:p>
         </w:tc>
       </w:tr>
@@ -188,21 +180,7 @@
         <w:rPr>
           <w:lang w:val="en-IE"/>
         </w:rPr>
-        <w:t xml:space="preserve">Used </w:t>
-      </w:r>
-      <w:proofErr w:type="spellStart"/>
-      <w:r>
-        <w:rPr>
-          <w:lang w:val="en-IE"/>
-        </w:rPr>
-        <w:t>github</w:t>
-      </w:r>
-      <w:proofErr w:type="spellEnd"/>
-      <w:r>
-        <w:rPr>
-          <w:lang w:val="en-IE"/>
-        </w:rPr>
-        <w:t xml:space="preserve">  for Source Code Management </w:t>
+        <w:t xml:space="preserve">Used github  for Source Code Management </w:t>
       </w:r>
       <w:hyperlink r:id="rId5" w:history="1">
         <w:r>
@@ -216,59 +194,26 @@
       <w:r>
         <w:br/>
       </w:r>
-      <w:proofErr w:type="spellStart"/>
-      <w:r>
-        <w:t>git</w:t>
-      </w:r>
-      <w:proofErr w:type="spellEnd"/>
-      <w:r>
-        <w:t xml:space="preserve"> </w:t>
-      </w:r>
-      <w:proofErr w:type="spellStart"/>
-      <w:r>
-        <w:t>config</w:t>
-      </w:r>
-      <w:proofErr w:type="spellEnd"/>
-      <w:r>
-        <w:t xml:space="preserve"> --global user.name "John </w:t>
-      </w:r>
-      <w:proofErr w:type="spellStart"/>
-      <w:r>
-        <w:t>Warde</w:t>
-      </w:r>
-      <w:proofErr w:type="spellEnd"/>
-      <w:r>
-        <w:t>"</w:t>
-      </w:r>
-      <w:r>
-        <w:br/>
-      </w:r>
-      <w:proofErr w:type="spellStart"/>
-      <w:r>
-        <w:t>git</w:t>
-      </w:r>
-      <w:proofErr w:type="spellEnd"/>
-      <w:r>
-        <w:t xml:space="preserve"> </w:t>
-      </w:r>
-      <w:proofErr w:type="spellStart"/>
-      <w:r>
-        <w:t>config</w:t>
-      </w:r>
-      <w:proofErr w:type="spellEnd"/>
-      <w:r>
-        <w:t xml:space="preserve"> --global john.warde@gmail.com</w:t>
-      </w:r>
-      <w:r>
-        <w:br/>
-      </w:r>
-      <w:proofErr w:type="spellStart"/>
-      <w:r>
-        <w:t>git</w:t>
-      </w:r>
-      <w:proofErr w:type="spellEnd"/>
-      <w:r>
-        <w:t xml:space="preserve"> push origin master</w:t>
+      <w:r>
+        <w:t>git config --global user.name "John Warde"</w:t>
+      </w:r>
+      <w:r>
+        <w:br/>
+        <w:t xml:space="preserve">git config --global </w:t>
+      </w:r>
+      <w:hyperlink r:id="rId6" w:history="1">
+        <w:r>
+          <w:rPr>
+            <w:rStyle w:val="Hyperlink"/>
+          </w:rPr>
+          <w:t>john.warde@gmail.com</w:t>
+        </w:r>
+      </w:hyperlink>
+      <w:r>
+        <w:br/>
+      </w:r>
+      <w:r>
+        <w:t>git push origin master</w:t>
       </w:r>
       <w:r>
         <w:rPr>
@@ -292,21 +237,7 @@
         <w:rPr>
           <w:lang w:val="en-IE"/>
         </w:rPr>
-        <w:t xml:space="preserve">At the start I used </w:t>
-      </w:r>
-      <w:proofErr w:type="spellStart"/>
-      <w:r>
-        <w:rPr>
-          <w:lang w:val="en-IE"/>
-        </w:rPr>
-        <w:t>Powershell</w:t>
-      </w:r>
-      <w:proofErr w:type="spellEnd"/>
-      <w:r>
-        <w:rPr>
-          <w:lang w:val="en-IE"/>
-        </w:rPr>
-        <w:t xml:space="preserve"> to create smaller versions of all the file s to reduce the run time</w:t>
+        <w:t>At the start I used Powershell to create smaller versions of all the file s to reduce the run time</w:t>
       </w:r>
       <w:r>
         <w:rPr>
@@ -324,7 +255,7 @@
         <w:rPr>
           <w:lang w:val="en-IE"/>
         </w:rPr>
-        <w:t xml:space="preserve"> of getting  the data, in the correct format, into the SAS system:</w:t>
+        <w:t xml:space="preserve"> of getting  the data</w:t>
       </w:r>
       <w:r>
         <w:rPr>
@@ -336,111 +267,79 @@
         <w:rPr>
           <w:lang w:val="en-IE"/>
         </w:rPr>
-        <w:br/>
-      </w:r>
-      <w:r>
-        <w:rPr>
-          <w:lang w:val="en-IE"/>
-        </w:rPr>
-        <w:br/>
-      </w:r>
-      <w:r>
-        <w:rPr>
-          <w:lang w:val="en-IE"/>
-        </w:rPr>
-        <w:t>Get-Content -</w:t>
-      </w:r>
-      <w:proofErr w:type="spellStart"/>
-      <w:r>
-        <w:rPr>
-          <w:lang w:val="en-IE"/>
-        </w:rPr>
-        <w:t>TotalCount</w:t>
-      </w:r>
-      <w:proofErr w:type="spellEnd"/>
-      <w:r>
-        <w:rPr>
-          <w:lang w:val="en-IE"/>
-        </w:rPr>
-        <w:t xml:space="preserve"> 40 bills.csv | Out-File bills-small.csv</w:t>
-      </w:r>
-      <w:r>
-        <w:rPr>
-          <w:lang w:val="en-IE"/>
-        </w:rPr>
-        <w:br/>
-      </w:r>
-      <w:r>
-        <w:rPr>
-          <w:lang w:val="en-IE"/>
-        </w:rPr>
-        <w:t>Get-Content -</w:t>
-      </w:r>
-      <w:proofErr w:type="spellStart"/>
-      <w:r>
-        <w:rPr>
-          <w:lang w:val="en-IE"/>
-        </w:rPr>
-        <w:t>TotalCount</w:t>
-      </w:r>
-      <w:proofErr w:type="spellEnd"/>
-      <w:r>
-        <w:rPr>
-          <w:lang w:val="en-IE"/>
-        </w:rPr>
-        <w:t xml:space="preserve"> 40 calls.csv | Out-File calls-small.csv</w:t>
-      </w:r>
-      <w:r>
-        <w:rPr>
-          <w:lang w:val="en-IE"/>
-        </w:rPr>
-        <w:br/>
-      </w:r>
-      <w:r>
-        <w:rPr>
-          <w:lang w:val="en-IE"/>
-        </w:rPr>
-        <w:t>Get-Content -</w:t>
-      </w:r>
-      <w:proofErr w:type="spellStart"/>
-      <w:r>
-        <w:rPr>
-          <w:lang w:val="en-IE"/>
-        </w:rPr>
-        <w:t>TotalCount</w:t>
-      </w:r>
-      <w:proofErr w:type="spellEnd"/>
-      <w:r>
-        <w:rPr>
-          <w:lang w:val="en-IE"/>
-        </w:rPr>
-        <w:t xml:space="preserve"> 40 callSummaries.csv | Out-File callSummaries-small.csv</w:t>
-      </w:r>
-      <w:r>
-        <w:rPr>
-          <w:lang w:val="en-IE"/>
-        </w:rPr>
-        <w:br/>
-      </w:r>
-      <w:r>
-        <w:rPr>
-          <w:lang w:val="en-IE"/>
-        </w:rPr>
-        <w:t>Get-Content -</w:t>
-      </w:r>
-      <w:proofErr w:type="spellStart"/>
-      <w:r>
-        <w:rPr>
-          <w:lang w:val="en-IE"/>
-        </w:rPr>
-        <w:t>TotalCount</w:t>
-      </w:r>
-      <w:proofErr w:type="spellEnd"/>
-      <w:r>
-        <w:rPr>
-          <w:lang w:val="en-IE"/>
-        </w:rPr>
-        <w:t xml:space="preserve"> 40 demographics.csv | Out-File demographics-small.csv</w:t>
+        <w:t>into the SAS system</w:t>
+      </w:r>
+      <w:r>
+        <w:rPr>
+          <w:lang w:val="en-IE"/>
+        </w:rPr>
+        <w:t xml:space="preserve">,  </w:t>
+      </w:r>
+      <w:r>
+        <w:rPr>
+          <w:lang w:val="en-IE"/>
+        </w:rPr>
+        <w:t>in the correct format,:</w:t>
+      </w:r>
+      <w:r>
+        <w:rPr>
+          <w:lang w:val="en-IE"/>
+        </w:rPr>
+        <w:t xml:space="preserve"> </w:t>
+      </w:r>
+      <w:r>
+        <w:rPr>
+          <w:lang w:val="en-IE"/>
+        </w:rPr>
+        <w:br/>
+      </w:r>
+      <w:r>
+        <w:rPr>
+          <w:lang w:val="en-IE"/>
+        </w:rPr>
+        <w:br/>
+      </w:r>
+      <w:r>
+        <w:rPr>
+          <w:lang w:val="en-IE"/>
+        </w:rPr>
+        <w:t>Get-Content -TotalCount 40 bills.csv | Out-File bills-small.csv</w:t>
+      </w:r>
+      <w:r>
+        <w:rPr>
+          <w:lang w:val="en-IE"/>
+        </w:rPr>
+        <w:br/>
+      </w:r>
+      <w:r>
+        <w:rPr>
+          <w:lang w:val="en-IE"/>
+        </w:rPr>
+        <w:t>Get-Content -TotalCount 40 calls.csv | Out-File calls-small.csv</w:t>
+      </w:r>
+      <w:r>
+        <w:rPr>
+          <w:lang w:val="en-IE"/>
+        </w:rPr>
+        <w:br/>
+      </w:r>
+      <w:r>
+        <w:rPr>
+          <w:lang w:val="en-IE"/>
+        </w:rPr>
+        <w:t>Get-Content -TotalCount 40 callSummaries.csv | Out-File callSummaries-small.csv</w:t>
+      </w:r>
+      <w:r>
+        <w:rPr>
+          <w:lang w:val="en-IE"/>
+        </w:rPr>
+        <w:br/>
+      </w:r>
+      <w:r>
+        <w:rPr>
+          <w:lang w:val="en-IE"/>
+        </w:rPr>
+        <w:t>Get-Content -TotalCount 40 demographics.csv | Out-File demographics-small.csv</w:t>
       </w:r>
       <w:r>
         <w:rPr>
@@ -464,7 +363,37 @@
         <w:rPr>
           <w:lang w:val="en-IE"/>
         </w:rPr>
-        <w:t>For all arithmetic division calculation a test was done to check that the divisor was non-zero.</w:t>
+        <w:t>For all arithmetic division</w:t>
+      </w:r>
+      <w:r>
+        <w:rPr>
+          <w:lang w:val="en-IE"/>
+        </w:rPr>
+        <w:t xml:space="preserve">, used the divide() function to cater for the division by zero scenarios. </w:t>
+      </w:r>
+      <w:r>
+        <w:rPr>
+          <w:lang w:val="en-IE"/>
+        </w:rPr>
+        <w:br/>
+      </w:r>
+    </w:p>
+    <w:p>
+      <w:pPr>
+        <w:pStyle w:val="ListParagraph"/>
+        <w:numPr>
+          <w:ilvl w:val="0"/>
+          <w:numId w:val="1"/>
+        </w:numPr>
+        <w:rPr>
+          <w:lang w:val="en-IE"/>
+        </w:rPr>
+      </w:pPr>
+      <w:r>
+        <w:rPr>
+          <w:lang w:val="en-IE"/>
+        </w:rPr>
+        <w:t>Scanned outputted data for anomalies in the data and added statements to convert and make the data consistent. i.e. some true/false values had ‘t’ and ‘f’ values these were converted to ‘true’ and ‘false’.</w:t>
       </w:r>
       <w:r>
         <w:rPr>

</xml_diff>

<commit_message>
Updated approach report; Added title to all reports; Fixed some inconsistencies in data; Added frequency reports for categorical fields in demographics; Added initial version of FrequencyReportForCategoricalDataInDemographics.pdf
</commit_message>
<xml_diff>
--- a/D10126532_ProgrammingForBigDataSasAssignment_ApproachDescription.docx
+++ b/D10126532_ProgrammingForBigDataSasAssignment_ApproachDescription.docx
@@ -83,8 +83,16 @@
               <w:rPr>
                 <w:lang w:val="en-IE"/>
               </w:rPr>
-              <w:t>John Warde</w:t>
+              <w:t xml:space="preserve">John </w:t>
             </w:r>
+            <w:proofErr w:type="spellStart"/>
+            <w:r>
+              <w:rPr>
+                <w:lang w:val="en-IE"/>
+              </w:rPr>
+              <w:t>Warde</w:t>
+            </w:r>
+            <w:proofErr w:type="spellEnd"/>
           </w:p>
         </w:tc>
       </w:tr>
@@ -180,7 +188,21 @@
         <w:rPr>
           <w:lang w:val="en-IE"/>
         </w:rPr>
-        <w:t xml:space="preserve">Used github  for Source Code Management </w:t>
+        <w:t xml:space="preserve">Used </w:t>
+      </w:r>
+      <w:proofErr w:type="spellStart"/>
+      <w:r>
+        <w:rPr>
+          <w:lang w:val="en-IE"/>
+        </w:rPr>
+        <w:t>github</w:t>
+      </w:r>
+      <w:proofErr w:type="spellEnd"/>
+      <w:r>
+        <w:rPr>
+          <w:lang w:val="en-IE"/>
+        </w:rPr>
+        <w:t xml:space="preserve">  for Source Code Management </w:t>
       </w:r>
       <w:hyperlink r:id="rId5" w:history="1">
         <w:r>
@@ -194,12 +216,48 @@
       <w:r>
         <w:br/>
       </w:r>
-      <w:r>
-        <w:t>git config --global user.name "John Warde"</w:t>
+      <w:proofErr w:type="spellStart"/>
+      <w:r>
+        <w:t>git</w:t>
+      </w:r>
+      <w:proofErr w:type="spellEnd"/>
+      <w:r>
+        <w:t xml:space="preserve"> </w:t>
+      </w:r>
+      <w:proofErr w:type="spellStart"/>
+      <w:r>
+        <w:t>config</w:t>
+      </w:r>
+      <w:proofErr w:type="spellEnd"/>
+      <w:r>
+        <w:t xml:space="preserve"> --global user.name "John </w:t>
+      </w:r>
+      <w:proofErr w:type="spellStart"/>
+      <w:r>
+        <w:t>Warde</w:t>
+      </w:r>
+      <w:proofErr w:type="spellEnd"/>
+      <w:r>
+        <w:t>"</w:t>
       </w:r>
       <w:r>
         <w:br/>
-        <w:t xml:space="preserve">git config --global </w:t>
+      </w:r>
+      <w:proofErr w:type="spellStart"/>
+      <w:r>
+        <w:t>git</w:t>
+      </w:r>
+      <w:proofErr w:type="spellEnd"/>
+      <w:r>
+        <w:t xml:space="preserve"> </w:t>
+      </w:r>
+      <w:proofErr w:type="spellStart"/>
+      <w:r>
+        <w:t>config</w:t>
+      </w:r>
+      <w:proofErr w:type="spellEnd"/>
+      <w:r>
+        <w:t xml:space="preserve"> --global </w:t>
       </w:r>
       <w:hyperlink r:id="rId6" w:history="1">
         <w:r>
@@ -212,8 +270,13 @@
       <w:r>
         <w:br/>
       </w:r>
-      <w:r>
-        <w:t>git push origin master</w:t>
+      <w:proofErr w:type="spellStart"/>
+      <w:r>
+        <w:t>git</w:t>
+      </w:r>
+      <w:proofErr w:type="spellEnd"/>
+      <w:r>
+        <w:t xml:space="preserve"> push origin master</w:t>
       </w:r>
       <w:r>
         <w:rPr>
@@ -237,7 +300,21 @@
         <w:rPr>
           <w:lang w:val="en-IE"/>
         </w:rPr>
-        <w:t>At the start I used Powershell to create smaller versions of all the file s to reduce the run time</w:t>
+        <w:t xml:space="preserve">At the start I used </w:t>
+      </w:r>
+      <w:proofErr w:type="spellStart"/>
+      <w:r>
+        <w:rPr>
+          <w:lang w:val="en-IE"/>
+        </w:rPr>
+        <w:t>Powershell</w:t>
+      </w:r>
+      <w:proofErr w:type="spellEnd"/>
+      <w:r>
+        <w:rPr>
+          <w:lang w:val="en-IE"/>
+        </w:rPr>
+        <w:t xml:space="preserve"> to create smaller versions of all the file s to reduce the run time</w:t>
       </w:r>
       <w:r>
         <w:rPr>
@@ -279,7 +356,13 @@
         <w:rPr>
           <w:lang w:val="en-IE"/>
         </w:rPr>
-        <w:t>in the correct format,:</w:t>
+        <w:t>in the correct format</w:t>
+      </w:r>
+      <w:r>
+        <w:rPr>
+          <w:lang w:val="en-IE"/>
+        </w:rPr>
+        <w:t>:</w:t>
       </w:r>
       <w:r>
         <w:rPr>
@@ -303,7 +386,21 @@
         <w:rPr>
           <w:lang w:val="en-IE"/>
         </w:rPr>
-        <w:t>Get-Content -TotalCount 40 bills.csv | Out-File bills-small.csv</w:t>
+        <w:t>Get-Content -</w:t>
+      </w:r>
+      <w:proofErr w:type="spellStart"/>
+      <w:r>
+        <w:rPr>
+          <w:lang w:val="en-IE"/>
+        </w:rPr>
+        <w:t>TotalCount</w:t>
+      </w:r>
+      <w:proofErr w:type="spellEnd"/>
+      <w:r>
+        <w:rPr>
+          <w:lang w:val="en-IE"/>
+        </w:rPr>
+        <w:t xml:space="preserve"> 40 bills.csv | Out-File bills-small.csv</w:t>
       </w:r>
       <w:r>
         <w:rPr>
@@ -315,7 +412,21 @@
         <w:rPr>
           <w:lang w:val="en-IE"/>
         </w:rPr>
-        <w:t>Get-Content -TotalCount 40 calls.csv | Out-File calls-small.csv</w:t>
+        <w:t>Get-Content -</w:t>
+      </w:r>
+      <w:proofErr w:type="spellStart"/>
+      <w:r>
+        <w:rPr>
+          <w:lang w:val="en-IE"/>
+        </w:rPr>
+        <w:t>TotalCount</w:t>
+      </w:r>
+      <w:proofErr w:type="spellEnd"/>
+      <w:r>
+        <w:rPr>
+          <w:lang w:val="en-IE"/>
+        </w:rPr>
+        <w:t xml:space="preserve"> 40 calls.csv | Out-File calls-small.csv</w:t>
       </w:r>
       <w:r>
         <w:rPr>
@@ -327,7 +438,21 @@
         <w:rPr>
           <w:lang w:val="en-IE"/>
         </w:rPr>
-        <w:t>Get-Content -TotalCount 40 callSummaries.csv | Out-File callSummaries-small.csv</w:t>
+        <w:t>Get-Content -</w:t>
+      </w:r>
+      <w:proofErr w:type="spellStart"/>
+      <w:r>
+        <w:rPr>
+          <w:lang w:val="en-IE"/>
+        </w:rPr>
+        <w:t>TotalCount</w:t>
+      </w:r>
+      <w:proofErr w:type="spellEnd"/>
+      <w:r>
+        <w:rPr>
+          <w:lang w:val="en-IE"/>
+        </w:rPr>
+        <w:t xml:space="preserve"> 40 callSummaries.csv | Out-File callSummaries-small.csv</w:t>
       </w:r>
       <w:r>
         <w:rPr>
@@ -339,7 +464,21 @@
         <w:rPr>
           <w:lang w:val="en-IE"/>
         </w:rPr>
-        <w:t>Get-Content -TotalCount 40 demographics.csv | Out-File demographics-small.csv</w:t>
+        <w:t>Get-Content -</w:t>
+      </w:r>
+      <w:proofErr w:type="spellStart"/>
+      <w:r>
+        <w:rPr>
+          <w:lang w:val="en-IE"/>
+        </w:rPr>
+        <w:t>TotalCount</w:t>
+      </w:r>
+      <w:proofErr w:type="spellEnd"/>
+      <w:r>
+        <w:rPr>
+          <w:lang w:val="en-IE"/>
+        </w:rPr>
+        <w:t xml:space="preserve"> 40 demographics.csv | Out-File demographics-small.csv</w:t>
       </w:r>
       <w:r>
         <w:rPr>
@@ -393,7 +532,183 @@
         <w:rPr>
           <w:lang w:val="en-IE"/>
         </w:rPr>
-        <w:t>Scanned outputted data for anomalies in the data and added statements to convert and make the data consistent. i.e. some true/false values had ‘t’ and ‘f’ values these were converted to ‘true’ and ‘false’.</w:t>
+        <w:t>Use</w:t>
+      </w:r>
+      <w:r>
+        <w:rPr>
+          <w:lang w:val="en-IE"/>
+        </w:rPr>
+        <w:t>d</w:t>
+      </w:r>
+      <w:r>
+        <w:rPr>
+          <w:lang w:val="en-IE"/>
+        </w:rPr>
+        <w:t xml:space="preserve"> the frequency reports to detect anomalies in the imported CSV data.  Then</w:t>
+      </w:r>
+      <w:r>
+        <w:rPr>
+          <w:lang w:val="en-IE"/>
+        </w:rPr>
+        <w:t xml:space="preserve"> added statements to convert </w:t>
+      </w:r>
+      <w:r>
+        <w:rPr>
+          <w:lang w:val="en-IE"/>
+        </w:rPr>
+        <w:t xml:space="preserve">these anomalies </w:t>
+      </w:r>
+      <w:r>
+        <w:rPr>
+          <w:lang w:val="en-IE"/>
+        </w:rPr>
+        <w:t>an</w:t>
+      </w:r>
+      <w:r>
+        <w:rPr>
+          <w:lang w:val="en-IE"/>
+        </w:rPr>
+        <w:t>d make the data consistent. e.g.</w:t>
+      </w:r>
+      <w:r>
+        <w:rPr>
+          <w:lang w:val="en-IE"/>
+        </w:rPr>
+        <w:t xml:space="preserve"> some true/false values had ‘t’ and ‘f’ values these were converted to ‘true’ and ‘false’.</w:t>
+      </w:r>
+      <w:r>
+        <w:rPr>
+          <w:lang w:val="en-IE"/>
+        </w:rPr>
+        <w:br/>
+      </w:r>
+    </w:p>
+    <w:p>
+      <w:pPr>
+        <w:pStyle w:val="ListParagraph"/>
+        <w:numPr>
+          <w:ilvl w:val="0"/>
+          <w:numId w:val="1"/>
+        </w:numPr>
+        <w:rPr>
+          <w:lang w:val="en-IE"/>
+        </w:rPr>
+      </w:pPr>
+      <w:r>
+        <w:rPr>
+          <w:lang w:val="en-IE"/>
+        </w:rPr>
+        <w:t xml:space="preserve">Converted  </w:t>
+      </w:r>
+      <w:r>
+        <w:rPr>
+          <w:lang w:val="en-IE"/>
+        </w:rPr>
+        <w:t>“unknown” values in the</w:t>
+      </w:r>
+      <w:r>
+        <w:rPr>
+          <w:lang w:val="en-IE"/>
+        </w:rPr>
+        <w:t xml:space="preserve"> </w:t>
+      </w:r>
+      <w:proofErr w:type="spellStart"/>
+      <w:r>
+        <w:rPr>
+          <w:lang w:val="en-IE"/>
+        </w:rPr>
+        <w:t>regionType</w:t>
+      </w:r>
+      <w:proofErr w:type="spellEnd"/>
+      <w:r>
+        <w:rPr>
+          <w:lang w:val="en-IE"/>
+        </w:rPr>
+        <w:t xml:space="preserve"> column to the “missing value” to correctly report on frequency.  Also changes “0” values in </w:t>
+      </w:r>
+      <w:proofErr w:type="spellStart"/>
+      <w:r>
+        <w:rPr>
+          <w:lang w:val="en-IE"/>
+        </w:rPr>
+        <w:t>serviceArea</w:t>
+      </w:r>
+      <w:proofErr w:type="spellEnd"/>
+      <w:r>
+        <w:rPr>
+          <w:lang w:val="en-IE"/>
+        </w:rPr>
+        <w:t xml:space="preserve"> column to </w:t>
+      </w:r>
+      <w:r>
+        <w:rPr>
+          <w:lang w:val="en-IE"/>
+        </w:rPr>
+        <w:t xml:space="preserve"> </w:t>
+      </w:r>
+      <w:r>
+        <w:rPr>
+          <w:lang w:val="en-IE"/>
+        </w:rPr>
+        <w:t xml:space="preserve">“missing value”. </w:t>
+      </w:r>
+      <w:r>
+        <w:rPr>
+          <w:lang w:val="en-IE"/>
+        </w:rPr>
+        <w:br/>
+      </w:r>
+    </w:p>
+    <w:p>
+      <w:pPr>
+        <w:pStyle w:val="ListParagraph"/>
+        <w:numPr>
+          <w:ilvl w:val="0"/>
+          <w:numId w:val="1"/>
+        </w:numPr>
+        <w:rPr>
+          <w:lang w:val="en-IE"/>
+        </w:rPr>
+      </w:pPr>
+      <w:r>
+        <w:rPr>
+          <w:lang w:val="en-IE"/>
+        </w:rPr>
+        <w:t xml:space="preserve">In frequency reports, I included the ‘missing’ option to include missing values in the percentage calculations for a more accurate reflection of the occupation, </w:t>
+      </w:r>
+      <w:proofErr w:type="spellStart"/>
+      <w:r>
+        <w:rPr>
+          <w:lang w:val="en-IE"/>
+        </w:rPr>
+        <w:t>regionType</w:t>
+      </w:r>
+      <w:proofErr w:type="spellEnd"/>
+      <w:r>
+        <w:rPr>
+          <w:lang w:val="en-IE"/>
+        </w:rPr>
+        <w:t xml:space="preserve"> and</w:t>
+      </w:r>
+      <w:r>
+        <w:rPr>
+          <w:lang w:val="en-IE"/>
+        </w:rPr>
+        <w:t xml:space="preserve"> </w:t>
+      </w:r>
+      <w:proofErr w:type="spellStart"/>
+      <w:r>
+        <w:rPr>
+          <w:lang w:val="en-IE"/>
+        </w:rPr>
+        <w:t>newCellUser</w:t>
+      </w:r>
+      <w:proofErr w:type="spellEnd"/>
+      <w:r>
+        <w:rPr>
+          <w:lang w:val="en-IE"/>
+        </w:rPr>
+        <w:t>.</w:t>
       </w:r>
       <w:r>
         <w:rPr>
@@ -439,7 +754,7 @@
         <w:ind w:left="720" w:hanging="360"/>
       </w:pPr>
     </w:lvl>
-    <w:lvl w:ilvl="1" w:tplc="04090019" w:tentative="1">
+    <w:lvl w:ilvl="1" w:tplc="04090019">
       <w:start w:val="1"/>
       <w:numFmt w:val="lowerLetter"/>
       <w:lvlText w:val="%2."/>

</xml_diff>

<commit_message>
Adding final fixes and tidy up
</commit_message>
<xml_diff>
--- a/D10126532_ProgrammingForBigDataSasAssignment_ApproachDescription.docx
+++ b/D10126532_ProgrammingForBigDataSasAssignment_ApproachDescription.docx
@@ -532,49 +532,51 @@
         <w:rPr>
           <w:lang w:val="en-IE"/>
         </w:rPr>
-        <w:t>Use</w:t>
-      </w:r>
-      <w:r>
-        <w:rPr>
-          <w:lang w:val="en-IE"/>
-        </w:rPr>
-        <w:t>d</w:t>
-      </w:r>
-      <w:r>
-        <w:rPr>
-          <w:lang w:val="en-IE"/>
-        </w:rPr>
-        <w:t xml:space="preserve"> the frequency reports to detect anomalies in the imported CSV data.  Then</w:t>
-      </w:r>
-      <w:r>
-        <w:rPr>
-          <w:lang w:val="en-IE"/>
-        </w:rPr>
-        <w:t xml:space="preserve"> added statements to convert </w:t>
-      </w:r>
-      <w:r>
-        <w:rPr>
-          <w:lang w:val="en-IE"/>
-        </w:rPr>
-        <w:t xml:space="preserve">these anomalies </w:t>
-      </w:r>
-      <w:r>
-        <w:rPr>
-          <w:lang w:val="en-IE"/>
-        </w:rPr>
-        <w:t>an</w:t>
-      </w:r>
-      <w:r>
-        <w:rPr>
-          <w:lang w:val="en-IE"/>
-        </w:rPr>
-        <w:t>d make the data consistent. e.g.</w:t>
-      </w:r>
-      <w:r>
-        <w:rPr>
-          <w:lang w:val="en-IE"/>
-        </w:rPr>
-        <w:t xml:space="preserve"> some true/false values had ‘t’ and ‘f’ values these were converted to ‘true’ and ‘false’.</w:t>
+        <w:t xml:space="preserve">Used </w:t>
+      </w:r>
+      <w:proofErr w:type="spellStart"/>
+      <w:r>
+        <w:rPr>
+          <w:lang w:val="en-IE"/>
+        </w:rPr>
+        <w:t>linux</w:t>
+      </w:r>
+      <w:proofErr w:type="spellEnd"/>
+      <w:r>
+        <w:rPr>
+          <w:lang w:val="en-IE"/>
+        </w:rPr>
+        <w:t xml:space="preserve"> command</w:t>
+      </w:r>
+      <w:r>
+        <w:rPr>
+          <w:lang w:val="en-IE"/>
+        </w:rPr>
+        <w:t xml:space="preserve"> (via git bash)</w:t>
+      </w:r>
+      <w:r>
+        <w:rPr>
+          <w:lang w:val="en-IE"/>
+        </w:rPr>
+        <w:t xml:space="preserve"> “less” to view data any number of lines in, for fixing </w:t>
+      </w:r>
+      <w:r>
+        <w:rPr>
+          <w:lang w:val="en-IE"/>
+        </w:rPr>
+        <w:t xml:space="preserve"> import error</w:t>
+      </w:r>
+      <w:r>
+        <w:rPr>
+          <w:lang w:val="en-IE"/>
+        </w:rPr>
+        <w:t>s</w:t>
+      </w:r>
+      <w:r>
+        <w:rPr>
+          <w:lang w:val="en-IE"/>
+        </w:rPr>
+        <w:t>.</w:t>
       </w:r>
       <w:r>
         <w:rPr>
@@ -598,59 +600,49 @@
         <w:rPr>
           <w:lang w:val="en-IE"/>
         </w:rPr>
-        <w:t xml:space="preserve">Converted  </w:t>
-      </w:r>
-      <w:r>
-        <w:rPr>
-          <w:lang w:val="en-IE"/>
-        </w:rPr>
-        <w:t>“unknown” values in the</w:t>
-      </w:r>
-      <w:r>
-        <w:rPr>
-          <w:lang w:val="en-IE"/>
-        </w:rPr>
-        <w:t xml:space="preserve"> </w:t>
-      </w:r>
-      <w:proofErr w:type="spellStart"/>
-      <w:r>
-        <w:rPr>
-          <w:lang w:val="en-IE"/>
-        </w:rPr>
-        <w:t>regionType</w:t>
-      </w:r>
-      <w:proofErr w:type="spellEnd"/>
-      <w:r>
-        <w:rPr>
-          <w:lang w:val="en-IE"/>
-        </w:rPr>
-        <w:t xml:space="preserve"> column to the “missing value” to correctly report on frequency.  Also changes “0” values in </w:t>
-      </w:r>
-      <w:proofErr w:type="spellStart"/>
-      <w:r>
-        <w:rPr>
-          <w:lang w:val="en-IE"/>
-        </w:rPr>
-        <w:t>serviceArea</w:t>
-      </w:r>
-      <w:proofErr w:type="spellEnd"/>
-      <w:r>
-        <w:rPr>
-          <w:lang w:val="en-IE"/>
-        </w:rPr>
-        <w:t xml:space="preserve"> column to </w:t>
-      </w:r>
-      <w:r>
-        <w:rPr>
-          <w:lang w:val="en-IE"/>
-        </w:rPr>
-        <w:t xml:space="preserve"> </w:t>
-      </w:r>
-      <w:r>
-        <w:rPr>
-          <w:lang w:val="en-IE"/>
-        </w:rPr>
-        <w:t xml:space="preserve">“missing value”. </w:t>
+        <w:t>Use</w:t>
+      </w:r>
+      <w:r>
+        <w:rPr>
+          <w:lang w:val="en-IE"/>
+        </w:rPr>
+        <w:t>d</w:t>
+      </w:r>
+      <w:r>
+        <w:rPr>
+          <w:lang w:val="en-IE"/>
+        </w:rPr>
+        <w:t xml:space="preserve"> the frequency reports to detect anomalies in the imported CSV data.  Then</w:t>
+      </w:r>
+      <w:r>
+        <w:rPr>
+          <w:lang w:val="en-IE"/>
+        </w:rPr>
+        <w:t xml:space="preserve"> added statements to convert </w:t>
+      </w:r>
+      <w:r>
+        <w:rPr>
+          <w:lang w:val="en-IE"/>
+        </w:rPr>
+        <w:t xml:space="preserve">these anomalies </w:t>
+      </w:r>
+      <w:r>
+        <w:rPr>
+          <w:lang w:val="en-IE"/>
+        </w:rPr>
+        <w:t>an</w:t>
+      </w:r>
+      <w:r>
+        <w:rPr>
+          <w:lang w:val="en-IE"/>
+        </w:rPr>
+        <w:t>d make the data consistent. e.g.</w:t>
+      </w:r>
+      <w:r>
+        <w:rPr>
+          <w:lang w:val="en-IE"/>
+        </w:rPr>
+        <w:t xml:space="preserve"> some true/false values had ‘t’ and ‘f’ values these were converted to ‘true’ and ‘false’.</w:t>
       </w:r>
       <w:r>
         <w:rPr>
@@ -674,7 +666,19 @@
         <w:rPr>
           <w:lang w:val="en-IE"/>
         </w:rPr>
-        <w:t xml:space="preserve">In frequency reports, I included the ‘missing’ option to include missing values in the percentage calculations for a more accurate reflection of the occupation, </w:t>
+        <w:t>Converted “</w:t>
+      </w:r>
+      <w:r>
+        <w:rPr>
+          <w:lang w:val="en-IE"/>
+        </w:rPr>
+        <w:t>unknown” values in the</w:t>
+      </w:r>
+      <w:r>
+        <w:rPr>
+          <w:lang w:val="en-IE"/>
+        </w:rPr>
+        <w:t xml:space="preserve"> </w:t>
       </w:r>
       <w:proofErr w:type="spellStart"/>
       <w:r>
@@ -688,27 +692,33 @@
         <w:rPr>
           <w:lang w:val="en-IE"/>
         </w:rPr>
-        <w:t xml:space="preserve"> and</w:t>
-      </w:r>
-      <w:r>
-        <w:rPr>
-          <w:lang w:val="en-IE"/>
-        </w:rPr>
-        <w:t xml:space="preserve"> </w:t>
-      </w:r>
-      <w:proofErr w:type="spellStart"/>
-      <w:r>
-        <w:rPr>
-          <w:lang w:val="en-IE"/>
-        </w:rPr>
-        <w:t>newCellUser</w:t>
-      </w:r>
-      <w:proofErr w:type="spellEnd"/>
-      <w:r>
-        <w:rPr>
-          <w:lang w:val="en-IE"/>
-        </w:rPr>
-        <w:t>.</w:t>
+        <w:t xml:space="preserve"> column to the “missing value” to correctly report on frequency.  Also changes “0” values in </w:t>
+      </w:r>
+      <w:proofErr w:type="spellStart"/>
+      <w:r>
+        <w:rPr>
+          <w:lang w:val="en-IE"/>
+        </w:rPr>
+        <w:t>serviceArea</w:t>
+      </w:r>
+      <w:proofErr w:type="spellEnd"/>
+      <w:r>
+        <w:rPr>
+          <w:lang w:val="en-IE"/>
+        </w:rPr>
+        <w:t xml:space="preserve"> column </w:t>
+      </w:r>
+      <w:r>
+        <w:rPr>
+          <w:lang w:val="en-IE"/>
+        </w:rPr>
+        <w:t>to “</w:t>
+      </w:r>
+      <w:r>
+        <w:rPr>
+          <w:lang w:val="en-IE"/>
+        </w:rPr>
+        <w:t xml:space="preserve">missing value”. </w:t>
       </w:r>
       <w:r>
         <w:rPr>
@@ -724,6 +734,60 @@
           <w:ilvl w:val="0"/>
           <w:numId w:val="1"/>
         </w:numPr>
+        <w:rPr>
+          <w:lang w:val="en-IE"/>
+        </w:rPr>
+      </w:pPr>
+      <w:r>
+        <w:rPr>
+          <w:lang w:val="en-IE"/>
+        </w:rPr>
+        <w:t xml:space="preserve">In frequency reports, I included the ‘missing’ option to include missing values in the percentage calculations for a more accurate reflection of the occupation, </w:t>
+      </w:r>
+      <w:proofErr w:type="spellStart"/>
+      <w:r>
+        <w:rPr>
+          <w:lang w:val="en-IE"/>
+        </w:rPr>
+        <w:t>regionType</w:t>
+      </w:r>
+      <w:proofErr w:type="spellEnd"/>
+      <w:r>
+        <w:rPr>
+          <w:lang w:val="en-IE"/>
+        </w:rPr>
+        <w:t xml:space="preserve"> and</w:t>
+      </w:r>
+      <w:r>
+        <w:rPr>
+          <w:lang w:val="en-IE"/>
+        </w:rPr>
+        <w:t xml:space="preserve"> </w:t>
+      </w:r>
+      <w:proofErr w:type="spellStart"/>
+      <w:r>
+        <w:rPr>
+          <w:lang w:val="en-IE"/>
+        </w:rPr>
+        <w:t>newCellUser</w:t>
+      </w:r>
+      <w:proofErr w:type="spellEnd"/>
+      <w:r>
+        <w:rPr>
+          <w:lang w:val="en-IE"/>
+        </w:rPr>
+        <w:t>.</w:t>
+      </w:r>
+      <w:r>
+        <w:rPr>
+          <w:lang w:val="en-IE"/>
+        </w:rPr>
+        <w:br/>
+      </w:r>
+    </w:p>
+    <w:p>
+      <w:pPr>
+        <w:ind w:left="360"/>
         <w:rPr>
           <w:lang w:val="en-IE"/>
         </w:rPr>

</xml_diff>